<commit_message>
SPARQL and Lookup API in test
</commit_message>
<xml_diff>
--- a/docs/ТЗ Титулка.docx
+++ b/docs/ТЗ Титулка.docx
@@ -289,6 +289,8 @@
         </w:rPr>
         <w:t>Технічне завдання</w:t>
       </w:r>
+      <w:bookmarkStart w:id="0" w:name="_GoBack"/>
+      <w:bookmarkEnd w:id="0"/>
     </w:p>
     <w:p>
       <w:pPr>
@@ -329,7 +331,7 @@
           <w:szCs w:val="28"/>
           <w:lang w:val="uk-UA"/>
         </w:rPr>
-        <w:t>1116130.94</w:t>
+        <w:t>1116130.</w:t>
       </w:r>
       <w:r>
         <w:rPr>
@@ -337,7 +339,15 @@
           <w:sz w:val="28"/>
           <w:szCs w:val="28"/>
         </w:rPr>
-        <w:t>001</w:t>
+        <w:t>009</w:t>
+      </w:r>
+      <w:r>
+        <w:rPr>
+          <w:rFonts w:ascii="Times New Roman" w:hAnsi="Times New Roman" w:cs="Times New Roman"/>
+          <w:sz w:val="28"/>
+          <w:szCs w:val="28"/>
+        </w:rPr>
+        <w:t>01</w:t>
       </w:r>
       <w:r>
         <w:rPr>
@@ -738,17 +748,7 @@
                 <w:sz w:val="28"/>
                 <w:szCs w:val="28"/>
               </w:rPr>
-              <w:t>В</w:t>
-            </w:r>
-            <w:bookmarkStart w:id="0" w:name="_GoBack"/>
-            <w:bookmarkEnd w:id="0"/>
-            <w:r>
-              <w:rPr>
-                <w:rFonts w:ascii="Times New Roman" w:hAnsi="Times New Roman" w:cs="Times New Roman"/>
-                <w:sz w:val="28"/>
-                <w:szCs w:val="28"/>
-              </w:rPr>
-              <w:t>. Андрющенко</w:t>
+              <w:t>В. Андрющенко</w:t>
             </w:r>
           </w:p>
           <w:p>

</xml_diff>